<commit_message>
second set of small doc changes
</commit_message>
<xml_diff>
--- a/README and API Screenshots.docx
+++ b/README and API Screenshots.docx
@@ -85,16 +85,37 @@
           <w:bCs/>
           <w:u w:val="single"/>
         </w:rPr>
-        <w:t>Comments</w:t>
-      </w:r>
-      <w:r>
-        <w:t xml:space="preserve">:  When directed to create an API for a library that lists books and enables CRUD operations, I thought, why not build out a Spring Boot application that contains RESTful </w:t>
+        <w:t>Introduction</w:t>
+      </w:r>
+      <w:r>
+        <w:t xml:space="preserve">:  Thanks for Reviewing this work.  </w:t>
+      </w:r>
+      <w:r>
+        <w:t xml:space="preserve"> </w:t>
+      </w:r>
+      <w:r>
+        <w:t xml:space="preserve">When </w:t>
+      </w:r>
+      <w:r>
+        <w:t xml:space="preserve">requested </w:t>
+      </w:r>
+      <w:r>
+        <w:t xml:space="preserve">to create an API for a library that lists books and enables CRUD operations, I </w:t>
+      </w:r>
+      <w:r>
+        <w:t xml:space="preserve">decided to </w:t>
+      </w:r>
+      <w:r>
+        <w:t xml:space="preserve">build out a Spring Boot application that contains RESTful </w:t>
       </w:r>
       <w:r>
         <w:t xml:space="preserve">API </w:t>
       </w:r>
       <w:r>
-        <w:t>web service calls.  So, here it is – done quickly and at night:</w:t>
+        <w:t xml:space="preserve">web service calls. </w:t>
+      </w:r>
+      <w:r>
+        <w:t xml:space="preserve"> The work was done quickly and at night.  Fun Stuff.  Enjoy. </w:t>
       </w:r>
     </w:p>
     <w:p>
@@ -116,7 +137,12 @@
     </w:p>
     <w:p>
       <w:r>
-        <w:t xml:space="preserve">This document contains </w:t>
+        <w:t>This docum</w:t>
+      </w:r>
+      <w:bookmarkStart w:id="0" w:name="_GoBack"/>
+      <w:bookmarkEnd w:id="0"/>
+      <w:r>
+        <w:t xml:space="preserve">ent contains </w:t>
       </w:r>
       <w:r>
         <w:t>examples of create, read, update and delete (CRUD) operations for a RESTful web services API.  The following pages show POSTMAN screenshots of the example output. The library is a bit small</w:t>
@@ -474,8 +500,6 @@
           <w:u w:val="single"/>
         </w:rPr>
       </w:pPr>
-      <w:bookmarkStart w:id="0" w:name="_GoBack"/>
-      <w:bookmarkEnd w:id="0"/>
       <w:r>
         <w:rPr>
           <w:b/>
@@ -526,27 +550,14 @@
       <w:r>
         <w:t xml:space="preserve">Figure </w:t>
       </w:r>
-      <w:r>
-        <w:fldChar w:fldCharType="begin"/>
-      </w:r>
-      <w:r>
-        <w:instrText xml:space="preserve"> SEQ Figure \* ARABIC </w:instrText>
-      </w:r>
-      <w:r>
-        <w:fldChar w:fldCharType="separate"/>
-      </w:r>
-      <w:r>
-        <w:rPr>
-          <w:noProof/>
-        </w:rPr>
-        <w:t>1</w:t>
-      </w:r>
-      <w:r>
-        <w:rPr>
-          <w:noProof/>
-        </w:rPr>
-        <w:fldChar w:fldCharType="end"/>
-      </w:r>
+      <w:fldSimple w:instr=" SEQ Figure \* ARABIC ">
+        <w:r>
+          <w:rPr>
+            <w:noProof/>
+          </w:rPr>
+          <w:t>1</w:t>
+        </w:r>
+      </w:fldSimple>
       <w:r>
         <w:t>: List Books Screenshot</w:t>
       </w:r>
@@ -643,27 +654,14 @@
       <w:r>
         <w:t xml:space="preserve">Figure </w:t>
       </w:r>
-      <w:r>
-        <w:fldChar w:fldCharType="begin"/>
-      </w:r>
-      <w:r>
-        <w:instrText xml:space="preserve"> SEQ Figure \* ARABIC </w:instrText>
-      </w:r>
-      <w:r>
-        <w:fldChar w:fldCharType="separate"/>
-      </w:r>
-      <w:r>
-        <w:rPr>
-          <w:noProof/>
-        </w:rPr>
-        <w:t>2</w:t>
-      </w:r>
-      <w:r>
-        <w:rPr>
-          <w:noProof/>
-        </w:rPr>
-        <w:fldChar w:fldCharType="end"/>
-      </w:r>
+      <w:fldSimple w:instr=" SEQ Figure \* ARABIC ">
+        <w:r>
+          <w:rPr>
+            <w:noProof/>
+          </w:rPr>
+          <w:t>2</w:t>
+        </w:r>
+      </w:fldSimple>
       <w:r>
         <w:t>: Create Book PostMan Screenshot</w:t>
       </w:r>
@@ -762,27 +760,14 @@
       <w:r>
         <w:t xml:space="preserve">Figure </w:t>
       </w:r>
-      <w:r>
-        <w:fldChar w:fldCharType="begin"/>
-      </w:r>
-      <w:r>
-        <w:instrText xml:space="preserve"> SEQ Figure \* ARABIC </w:instrText>
-      </w:r>
-      <w:r>
-        <w:fldChar w:fldCharType="separate"/>
-      </w:r>
-      <w:r>
-        <w:rPr>
-          <w:noProof/>
-        </w:rPr>
-        <w:t>3</w:t>
-      </w:r>
-      <w:r>
-        <w:rPr>
-          <w:noProof/>
-        </w:rPr>
-        <w:fldChar w:fldCharType="end"/>
-      </w:r>
+      <w:fldSimple w:instr=" SEQ Figure \* ARABIC ">
+        <w:r>
+          <w:rPr>
+            <w:noProof/>
+          </w:rPr>
+          <w:t>3</w:t>
+        </w:r>
+      </w:fldSimple>
       <w:r>
         <w:t>: Update Book PostMan Screenshot</w:t>
       </w:r>
@@ -929,27 +914,14 @@
       <w:r>
         <w:t xml:space="preserve">Figure </w:t>
       </w:r>
-      <w:r>
-        <w:fldChar w:fldCharType="begin"/>
-      </w:r>
-      <w:r>
-        <w:instrText xml:space="preserve"> SEQ Figure \* ARABIC </w:instrText>
-      </w:r>
-      <w:r>
-        <w:fldChar w:fldCharType="separate"/>
-      </w:r>
-      <w:r>
-        <w:rPr>
-          <w:noProof/>
-        </w:rPr>
-        <w:t>4</w:t>
-      </w:r>
-      <w:r>
-        <w:rPr>
-          <w:noProof/>
-        </w:rPr>
-        <w:fldChar w:fldCharType="end"/>
-      </w:r>
+      <w:fldSimple w:instr=" SEQ Figure \* ARABIC ">
+        <w:r>
+          <w:rPr>
+            <w:noProof/>
+          </w:rPr>
+          <w:t>4</w:t>
+        </w:r>
+      </w:fldSimple>
       <w:r>
         <w:t>: Delete Book Postman Screenshot</w:t>
       </w:r>

</xml_diff>